<commit_message>
agregando redes practica 2 puntos 14-15-16
</commit_message>
<xml_diff>
--- a/3er año/Septimo Semestre/Redes y Comunicaciones/Practicas/Practica 2.docx
+++ b/3er año/Septimo Semestre/Redes y Comunicaciones/Practicas/Practica 2.docx
@@ -59,7 +59,6 @@
         </w:rPr>
         <w:t xml:space="preserve"> </w:t>
       </w:r>
-      <w:proofErr w:type="gramStart"/>
       <w:r>
         <w:rPr>
           <w:rFonts w:ascii="Aptos" w:hAnsi="Aptos" w:cs="Segoe UI"/>
@@ -67,17 +66,7 @@
           <w:szCs w:val="21"/>
           <w:lang w:val="es-ES"/>
         </w:rPr>
-        <w:t>Puedo</w:t>
-      </w:r>
-      <w:proofErr w:type="gramEnd"/>
-      <w:r>
-        <w:rPr>
-          <w:rFonts w:ascii="Aptos" w:hAnsi="Aptos" w:cs="Segoe UI"/>
-          <w:color w:val="000000"/>
-          <w:szCs w:val="21"/>
-          <w:lang w:val="es-ES"/>
-        </w:rPr>
-        <w:t xml:space="preserve"> ayudarte a revisar el contenido, resumir documentos, generar borradores de correos electrónicos, documentos y más. Si necesitas asistencia con algo específico, por favor házmelo saber.</w:t>
+        <w:t>Puedo ayudarte a revisar el contenido, resumir documentos, generar borradores de correos electrónicos, documentos y más. Si necesitas asistencia con algo específico, por favor házmelo saber.</w:t>
       </w:r>
     </w:p>
     <w:p>
@@ -1369,6 +1358,12 @@
           <w:b/>
           <w:bCs/>
         </w:rPr>
+      </w:r>
+      <w:r>
+        <w:rPr>
+          <w:b/>
+          <w:bCs/>
+        </w:rPr>
         <w:fldChar w:fldCharType="separate"/>
       </w:r>
       <w:r>
@@ -1542,13 +1537,7 @@
         <w:rPr>
           <w:lang w:val="es-ES"/>
         </w:rPr>
-        <w:t xml:space="preserve">-l </w:t>
-      </w:r>
-      <w:r>
-        <w:rPr>
-          <w:lang w:val="es-ES"/>
-        </w:rPr>
-        <w:t>-v -s</w:t>
+        <w:t>-l -v -s</w:t>
       </w:r>
       <w:r>
         <w:rPr>
@@ -1933,15 +1922,15 @@
           <w:b/>
           <w:bCs/>
         </w:rPr>
-        <w:t>¿</w:t>
-      </w:r>
-      <w:proofErr w:type="spellStart"/>
-      <w:r>
-        <w:rPr>
-          <w:b/>
-          <w:bCs/>
-        </w:rPr>
-        <w:t>Y en</w:t>
+        <w:t xml:space="preserve">¿Y </w:t>
+      </w:r>
+      <w:proofErr w:type="spellStart"/>
+      <w:r>
+        <w:rPr>
+          <w:b/>
+          <w:bCs/>
+        </w:rPr>
+        <w:t>en</w:t>
       </w:r>
       <w:proofErr w:type="spellEnd"/>
       <w:r>
@@ -2285,7 +2274,7 @@
       </w:pPr>
       <w:r>
         <w:pict w14:anchorId="0435B1BE">
-          <v:rect id="_x0000_i1073" style="width:0;height:1.5pt" o:hralign="center" o:hrstd="t" o:hr="t" fillcolor="#a0a0a0" stroked="f"/>
+          <v:rect id="_x0000_i1025" style="width:0;height:1.5pt" o:hralign="center" o:hrstd="t" o:hr="t" fillcolor="#a0a0a0" stroked="f"/>
         </w:pict>
       </w:r>
     </w:p>
@@ -2550,7 +2539,7 @@
       </w:pPr>
       <w:r>
         <w:pict w14:anchorId="1AF06C3D">
-          <v:rect id="_x0000_i1074" style="width:0;height:1.5pt" o:hralign="center" o:hrstd="t" o:hr="t" fillcolor="#a0a0a0" stroked="f"/>
+          <v:rect id="_x0000_i1026" style="width:0;height:1.5pt" o:hralign="center" o:hrstd="t" o:hr="t" fillcolor="#a0a0a0" stroked="f"/>
         </w:pict>
       </w:r>
     </w:p>
@@ -2951,7 +2940,7 @@
       </w:pPr>
       <w:r>
         <w:pict w14:anchorId="14752C11">
-          <v:rect id="_x0000_i1075" style="width:0;height:1.5pt" o:hralign="center" o:hrstd="t" o:hr="t" fillcolor="#a0a0a0" stroked="f"/>
+          <v:rect id="_x0000_i1027" style="width:0;height:1.5pt" o:hralign="center" o:hrstd="t" o:hr="t" fillcolor="#a0a0a0" stroked="f"/>
         </w:pict>
       </w:r>
     </w:p>
@@ -3385,7 +3374,7 @@
       </w:pPr>
       <w:r>
         <w:pict w14:anchorId="6E283BB9">
-          <v:rect id="_x0000_i1076" style="width:0;height:1.5pt" o:hralign="center" o:hrstd="t" o:hr="t" fillcolor="#a0a0a0" stroked="f"/>
+          <v:rect id="_x0000_i1028" style="width:0;height:1.5pt" o:hralign="center" o:hrstd="t" o:hr="t" fillcolor="#a0a0a0" stroked="f"/>
         </w:pict>
       </w:r>
     </w:p>
@@ -3756,6 +3745,54 @@
     </w:p>
     <w:p>
       <w:pPr>
+        <w:ind w:left="720"/>
+        <w:rPr>
+          <w:lang w:val="es-ES"/>
+        </w:rPr>
+      </w:pPr>
+      <w:r>
+        <w:rPr>
+          <w:lang w:val="es-ES"/>
+        </w:rPr>
+        <w:drawing>
+          <wp:inline distT="0" distB="0" distL="0" distR="0" wp14:anchorId="518EF91F" wp14:editId="6B19900D">
+            <wp:extent cx="4658375" cy="1724266"/>
+            <wp:effectExtent l="0" t="0" r="0" b="9525"/>
+            <wp:docPr id="1348431476" name="Imagen 1" descr="Texto&#10;&#10;El contenido generado por IA puede ser incorrecto."/>
+            <wp:cNvGraphicFramePr>
+              <a:graphicFrameLocks xmlns:a="http://schemas.openxmlformats.org/drawingml/2006/main" noChangeAspect="1"/>
+            </wp:cNvGraphicFramePr>
+            <a:graphic xmlns:a="http://schemas.openxmlformats.org/drawingml/2006/main">
+              <a:graphicData uri="http://schemas.openxmlformats.org/drawingml/2006/picture">
+                <pic:pic xmlns:pic="http://schemas.openxmlformats.org/drawingml/2006/picture">
+                  <pic:nvPicPr>
+                    <pic:cNvPr id="1348431476" name="Imagen 1" descr="Texto&#10;&#10;El contenido generado por IA puede ser incorrecto."/>
+                    <pic:cNvPicPr/>
+                  </pic:nvPicPr>
+                  <pic:blipFill>
+                    <a:blip r:embed="rId5"/>
+                    <a:stretch>
+                      <a:fillRect/>
+                    </a:stretch>
+                  </pic:blipFill>
+                  <pic:spPr>
+                    <a:xfrm>
+                      <a:off x="0" y="0"/>
+                      <a:ext cx="4658375" cy="1724266"/>
+                    </a:xfrm>
+                    <a:prstGeom prst="rect">
+                      <a:avLst/>
+                    </a:prstGeom>
+                  </pic:spPr>
+                </pic:pic>
+              </a:graphicData>
+            </a:graphic>
+          </wp:inline>
+        </w:drawing>
+      </w:r>
+    </w:p>
+    <w:p>
+      <w:pPr>
         <w:numPr>
           <w:ilvl w:val="0"/>
           <w:numId w:val="26"/>
@@ -3776,6 +3813,23 @@
     <w:p>
       <w:pPr>
         <w:numPr>
+          <w:ilvl w:val="1"/>
+          <w:numId w:val="26"/>
+        </w:numPr>
+        <w:rPr>
+          <w:lang w:val="es-ES"/>
+        </w:rPr>
+      </w:pPr>
+      <w:r>
+        <w:rPr>
+          <w:lang w:val="es-ES"/>
+        </w:rPr>
+        <w:t>La primera línea de la respuesta muestra la versión HTTP y el código de retorno. En el caso de que salga bien sale HTTP/1.1 200 OK</w:t>
+      </w:r>
+    </w:p>
+    <w:p>
+      <w:pPr>
+        <w:numPr>
           <w:ilvl w:val="0"/>
           <w:numId w:val="26"/>
         </w:numPr>
@@ -3795,6 +3849,23 @@
     <w:p>
       <w:pPr>
         <w:numPr>
+          <w:ilvl w:val="1"/>
+          <w:numId w:val="26"/>
+        </w:numPr>
+        <w:rPr>
+          <w:lang w:val="es-ES"/>
+        </w:rPr>
+      </w:pPr>
+      <w:r>
+        <w:rPr>
+          <w:lang w:val="es-ES"/>
+        </w:rPr>
+        <w:t>La respuesta muestra 7 encabezados</w:t>
+      </w:r>
+    </w:p>
+    <w:p>
+      <w:pPr>
+        <w:numPr>
           <w:ilvl w:val="0"/>
           <w:numId w:val="26"/>
         </w:numPr>
@@ -3814,6 +3885,31 @@
     <w:p>
       <w:pPr>
         <w:numPr>
+          <w:ilvl w:val="1"/>
+          <w:numId w:val="26"/>
+        </w:numPr>
+        <w:rPr>
+          <w:lang w:val="es-ES"/>
+        </w:rPr>
+      </w:pPr>
+      <w:proofErr w:type="spellStart"/>
+      <w:r>
+        <w:rPr>
+          <w:lang w:val="es-ES"/>
+        </w:rPr>
+        <w:t>Esta</w:t>
+      </w:r>
+      <w:proofErr w:type="spellEnd"/>
+      <w:r>
+        <w:rPr>
+          <w:lang w:val="es-ES"/>
+        </w:rPr>
+        <w:t xml:space="preserve"> corriendo en Apache/2.4.56</w:t>
+      </w:r>
+    </w:p>
+    <w:p>
+      <w:pPr>
+        <w:numPr>
           <w:ilvl w:val="0"/>
           <w:numId w:val="26"/>
         </w:numPr>
@@ -3833,6 +3929,23 @@
     <w:p>
       <w:pPr>
         <w:numPr>
+          <w:ilvl w:val="1"/>
+          <w:numId w:val="26"/>
+        </w:numPr>
+        <w:rPr>
+          <w:lang w:val="es-ES"/>
+        </w:rPr>
+      </w:pPr>
+      <w:r>
+        <w:rPr>
+          <w:lang w:val="es-ES"/>
+        </w:rPr>
+        <w:t>El acceso fue exitoso</w:t>
+      </w:r>
+    </w:p>
+    <w:p>
+      <w:pPr>
+        <w:numPr>
           <w:ilvl w:val="0"/>
           <w:numId w:val="26"/>
         </w:numPr>
@@ -3852,6 +3965,65 @@
     <w:p>
       <w:pPr>
         <w:numPr>
+          <w:ilvl w:val="1"/>
+          <w:numId w:val="26"/>
+        </w:numPr>
+        <w:rPr>
+          <w:lang w:val="es-ES"/>
+        </w:rPr>
+      </w:pPr>
+      <w:r>
+        <w:rPr>
+          <w:lang w:val="es-ES"/>
+        </w:rPr>
+        <w:t xml:space="preserve">El domingo 19 de </w:t>
+      </w:r>
+      <w:proofErr w:type="gramStart"/>
+      <w:r>
+        <w:rPr>
+          <w:lang w:val="es-ES"/>
+        </w:rPr>
+        <w:t>Marzo</w:t>
+      </w:r>
+      <w:proofErr w:type="gramEnd"/>
+      <w:r>
+        <w:rPr>
+          <w:lang w:val="es-ES"/>
+        </w:rPr>
+        <w:t xml:space="preserve"> 2023 a las 19:04:46</w:t>
+      </w:r>
+    </w:p>
+    <w:p>
+      <w:pPr>
+        <w:rPr>
+          <w:lang w:val="es-ES"/>
+        </w:rPr>
+      </w:pPr>
+    </w:p>
+    <w:p>
+      <w:pPr>
+        <w:rPr>
+          <w:lang w:val="es-ES"/>
+        </w:rPr>
+      </w:pPr>
+    </w:p>
+    <w:p>
+      <w:pPr>
+        <w:rPr>
+          <w:lang w:val="es-ES"/>
+        </w:rPr>
+      </w:pPr>
+    </w:p>
+    <w:p>
+      <w:pPr>
+        <w:rPr>
+          <w:lang w:val="es-ES"/>
+        </w:rPr>
+      </w:pPr>
+    </w:p>
+    <w:p>
+      <w:pPr>
+        <w:numPr>
           <w:ilvl w:val="0"/>
           <w:numId w:val="26"/>
         </w:numPr>
@@ -3865,6 +4037,7 @@
           <w:bCs/>
           <w:lang w:val="es-ES"/>
         </w:rPr>
+        <w:lastRenderedPageBreak/>
         <w:t xml:space="preserve">f. Solicite la página nuevamente con </w:t>
       </w:r>
       <w:proofErr w:type="spellStart"/>
@@ -3884,6 +4057,159 @@
           <w:lang w:val="es-ES"/>
         </w:rPr>
         <w:t xml:space="preserve"> usando GET, pero esta vez indique que quiere obtenerla sólo si la misma fue modificada en una fecha posterior a la que efectivamente fue modificada. ¿Cómo lo hace? ¿Qué resultado obtuvo? ¿Puede explicar para qué sirve?</w:t>
+      </w:r>
+    </w:p>
+    <w:p>
+      <w:pPr>
+        <w:ind w:left="720"/>
+        <w:rPr>
+          <w:lang w:val="es-ES"/>
+        </w:rPr>
+      </w:pPr>
+      <w:r>
+        <w:rPr>
+          <w:lang w:val="es-ES"/>
+        </w:rPr>
+        <w:drawing>
+          <wp:inline distT="0" distB="0" distL="0" distR="0" wp14:anchorId="298E438B" wp14:editId="73022BF7">
+            <wp:extent cx="5943600" cy="1002665"/>
+            <wp:effectExtent l="0" t="0" r="0" b="6985"/>
+            <wp:docPr id="2014391211" name="Imagen 1" descr="Texto&#10;&#10;El contenido generado por IA puede ser incorrecto."/>
+            <wp:cNvGraphicFramePr>
+              <a:graphicFrameLocks xmlns:a="http://schemas.openxmlformats.org/drawingml/2006/main" noChangeAspect="1"/>
+            </wp:cNvGraphicFramePr>
+            <a:graphic xmlns:a="http://schemas.openxmlformats.org/drawingml/2006/main">
+              <a:graphicData uri="http://schemas.openxmlformats.org/drawingml/2006/picture">
+                <pic:pic xmlns:pic="http://schemas.openxmlformats.org/drawingml/2006/picture">
+                  <pic:nvPicPr>
+                    <pic:cNvPr id="2014391211" name="Imagen 1" descr="Texto&#10;&#10;El contenido generado por IA puede ser incorrecto."/>
+                    <pic:cNvPicPr/>
+                  </pic:nvPicPr>
+                  <pic:blipFill>
+                    <a:blip r:embed="rId6"/>
+                    <a:stretch>
+                      <a:fillRect/>
+                    </a:stretch>
+                  </pic:blipFill>
+                  <pic:spPr>
+                    <a:xfrm>
+                      <a:off x="0" y="0"/>
+                      <a:ext cx="5943600" cy="1002665"/>
+                    </a:xfrm>
+                    <a:prstGeom prst="rect">
+                      <a:avLst/>
+                    </a:prstGeom>
+                  </pic:spPr>
+                </pic:pic>
+              </a:graphicData>
+            </a:graphic>
+          </wp:inline>
+        </w:drawing>
+      </w:r>
+    </w:p>
+    <w:p>
+      <w:pPr>
+        <w:numPr>
+          <w:ilvl w:val="1"/>
+          <w:numId w:val="26"/>
+        </w:numPr>
+        <w:rPr>
+          <w:lang w:val="es-ES"/>
+        </w:rPr>
+      </w:pPr>
+      <w:r>
+        <w:rPr>
+          <w:lang w:val="es-ES"/>
+        </w:rPr>
+        <w:t xml:space="preserve">Envíe una petición </w:t>
+      </w:r>
+      <w:proofErr w:type="spellStart"/>
+      <w:r>
+        <w:rPr>
+          <w:lang w:val="es-ES"/>
+        </w:rPr>
+        <w:t>curl</w:t>
+      </w:r>
+      <w:proofErr w:type="spellEnd"/>
+      <w:r>
+        <w:rPr>
+          <w:lang w:val="es-ES"/>
+        </w:rPr>
+        <w:t xml:space="preserve"> con -z para indicar una fecha:</w:t>
+      </w:r>
+      <w:r>
+        <w:rPr>
+          <w:lang w:val="es-ES"/>
+        </w:rPr>
+        <w:br/>
+      </w:r>
+      <w:proofErr w:type="spellStart"/>
+      <w:r>
+        <w:rPr>
+          <w:lang w:val="es-ES"/>
+        </w:rPr>
+        <w:t>curl</w:t>
+      </w:r>
+      <w:proofErr w:type="spellEnd"/>
+      <w:r>
+        <w:rPr>
+          <w:lang w:val="es-ES"/>
+        </w:rPr>
+        <w:t xml:space="preserve"> -z “</w:t>
+      </w:r>
+      <w:proofErr w:type="spellStart"/>
+      <w:r>
+        <w:rPr>
+          <w:lang w:val="es-ES"/>
+        </w:rPr>
+        <w:t>Fri</w:t>
+      </w:r>
+      <w:proofErr w:type="spellEnd"/>
+      <w:r>
+        <w:rPr>
+          <w:lang w:val="es-ES"/>
+        </w:rPr>
+        <w:t xml:space="preserve">, 25 Mar 2023 20:00:00 GMT” -I </w:t>
+      </w:r>
+      <w:hyperlink r:id="rId7" w:history="1">
+        <w:r>
+          <w:rPr>
+            <w:rStyle w:val="Hipervnculo"/>
+            <w:lang w:val="es-ES"/>
+          </w:rPr>
+          <w:t>www.redes.unlp.edu.ar</w:t>
+        </w:r>
+      </w:hyperlink>
+    </w:p>
+    <w:p>
+      <w:pPr>
+        <w:numPr>
+          <w:ilvl w:val="1"/>
+          <w:numId w:val="26"/>
+        </w:numPr>
+        <w:rPr>
+          <w:lang w:val="es-ES"/>
+        </w:rPr>
+      </w:pPr>
+      <w:r>
+        <w:rPr>
+          <w:lang w:val="es-ES"/>
+        </w:rPr>
+        <w:t xml:space="preserve">El resultado que obtuve fue un código de retorno 304 que indica que no se </w:t>
+      </w:r>
+      <w:proofErr w:type="spellStart"/>
+      <w:r>
+        <w:rPr>
+          <w:lang w:val="es-ES"/>
+        </w:rPr>
+        <w:t>modifico</w:t>
+      </w:r>
+      <w:proofErr w:type="spellEnd"/>
+      <w:r>
+        <w:rPr>
+          <w:lang w:val="es-ES"/>
+        </w:rPr>
+        <w:t>.</w:t>
       </w:r>
     </w:p>
     <w:p>
@@ -3925,6 +4251,177 @@
     </w:p>
     <w:p>
       <w:pPr>
+        <w:ind w:left="720"/>
+        <w:rPr>
+          <w:lang w:val="es-ES"/>
+        </w:rPr>
+      </w:pPr>
+      <w:r>
+        <w:rPr>
+          <w:lang w:val="es-ES"/>
+        </w:rPr>
+        <w:drawing>
+          <wp:inline distT="0" distB="0" distL="0" distR="0" wp14:anchorId="71010398" wp14:editId="18989844">
+            <wp:extent cx="5943600" cy="2383790"/>
+            <wp:effectExtent l="0" t="0" r="0" b="0"/>
+            <wp:docPr id="67421183" name="Imagen 1" descr="Texto&#10;&#10;El contenido generado por IA puede ser incorrecto."/>
+            <wp:cNvGraphicFramePr>
+              <a:graphicFrameLocks xmlns:a="http://schemas.openxmlformats.org/drawingml/2006/main" noChangeAspect="1"/>
+            </wp:cNvGraphicFramePr>
+            <a:graphic xmlns:a="http://schemas.openxmlformats.org/drawingml/2006/main">
+              <a:graphicData uri="http://schemas.openxmlformats.org/drawingml/2006/picture">
+                <pic:pic xmlns:pic="http://schemas.openxmlformats.org/drawingml/2006/picture">
+                  <pic:nvPicPr>
+                    <pic:cNvPr id="67421183" name="Imagen 1" descr="Texto&#10;&#10;El contenido generado por IA puede ser incorrecto."/>
+                    <pic:cNvPicPr/>
+                  </pic:nvPicPr>
+                  <pic:blipFill>
+                    <a:blip r:embed="rId8"/>
+                    <a:stretch>
+                      <a:fillRect/>
+                    </a:stretch>
+                  </pic:blipFill>
+                  <pic:spPr>
+                    <a:xfrm>
+                      <a:off x="0" y="0"/>
+                      <a:ext cx="5943600" cy="2383790"/>
+                    </a:xfrm>
+                    <a:prstGeom prst="rect">
+                      <a:avLst/>
+                    </a:prstGeom>
+                  </pic:spPr>
+                </pic:pic>
+              </a:graphicData>
+            </a:graphic>
+          </wp:inline>
+        </w:drawing>
+      </w:r>
+    </w:p>
+    <w:p>
+      <w:pPr>
+        <w:ind w:left="720"/>
+        <w:rPr>
+          <w:lang w:val="es-ES"/>
+        </w:rPr>
+      </w:pPr>
+      <w:r>
+        <w:rPr>
+          <w:lang w:val="es-ES"/>
+        </w:rPr>
+        <w:t>Respuesta final:</w:t>
+      </w:r>
+    </w:p>
+    <w:p>
+      <w:pPr>
+        <w:ind w:left="720"/>
+        <w:rPr>
+          <w:lang w:val="es-ES"/>
+        </w:rPr>
+      </w:pPr>
+      <w:proofErr w:type="spellStart"/>
+      <w:r>
+        <w:rPr>
+          <w:lang w:val="es-ES"/>
+        </w:rPr>
+        <w:t>redes@</w:t>
+      </w:r>
+      <w:proofErr w:type="gramStart"/>
+      <w:r>
+        <w:rPr>
+          <w:lang w:val="es-ES"/>
+        </w:rPr>
+        <w:t>debian</w:t>
+      </w:r>
+      <w:proofErr w:type="spellEnd"/>
+      <w:r>
+        <w:rPr>
+          <w:lang w:val="es-ES"/>
+        </w:rPr>
+        <w:t>:~</w:t>
+      </w:r>
+      <w:proofErr w:type="gramEnd"/>
+      <w:r>
+        <w:rPr>
+          <w:lang w:val="es-ES"/>
+        </w:rPr>
+        <w:t xml:space="preserve">$ </w:t>
+      </w:r>
+      <w:proofErr w:type="spellStart"/>
+      <w:r>
+        <w:rPr>
+          <w:lang w:val="es-ES"/>
+        </w:rPr>
+        <w:t>curl</w:t>
+      </w:r>
+      <w:proofErr w:type="spellEnd"/>
+      <w:r>
+        <w:rPr>
+          <w:lang w:val="es-ES"/>
+        </w:rPr>
+        <w:t xml:space="preserve"> -u "</w:t>
+      </w:r>
+      <w:proofErr w:type="spellStart"/>
+      <w:proofErr w:type="gramStart"/>
+      <w:r>
+        <w:rPr>
+          <w:lang w:val="es-ES"/>
+        </w:rPr>
+        <w:t>redes:RYC</w:t>
+      </w:r>
+      <w:proofErr w:type="spellEnd"/>
+      <w:proofErr w:type="gramEnd"/>
+      <w:r>
+        <w:rPr>
+          <w:lang w:val="es-ES"/>
+        </w:rPr>
+        <w:t>" http://www.redes.unlp.edu.ar/restringido/the-end.php</w:t>
+      </w:r>
+    </w:p>
+    <w:p>
+      <w:pPr>
+        <w:ind w:left="720"/>
+        <w:rPr>
+          <w:lang w:val="es-ES"/>
+        </w:rPr>
+      </w:pPr>
+      <w:r>
+        <w:rPr>
+          <w:lang w:val="es-ES"/>
+        </w:rPr>
+        <w:t xml:space="preserve">¡Felicitaciones, llegaste al final del ejercicio! </w:t>
+      </w:r>
+    </w:p>
+    <w:p>
+      <w:pPr>
+        <w:ind w:left="720"/>
+        <w:rPr>
+          <w:lang w:val="es-ES"/>
+        </w:rPr>
+      </w:pPr>
+      <w:r>
+        <w:rPr>
+          <w:lang w:val="es-ES"/>
+        </w:rPr>
+        <w:lastRenderedPageBreak/>
+        <w:t>Fecha: 2025-04-03 12:38:34</w:t>
+      </w:r>
+    </w:p>
+    <w:p>
+      <w:pPr>
+        <w:ind w:left="720"/>
+        <w:rPr>
+          <w:lang w:val="es-ES"/>
+        </w:rPr>
+      </w:pPr>
+      <w:r>
+        <w:rPr>
+          <w:lang w:val="es-ES"/>
+        </w:rPr>
+        <w:t>Verificación: 633c35e384a08b2ecb5f01196287648a18af1406e64009d973d0856788fb7791</w:t>
+      </w:r>
+    </w:p>
+    <w:p>
+      <w:pPr>
         <w:numPr>
           <w:ilvl w:val="0"/>
           <w:numId w:val="27"/>
@@ -4031,6 +4528,301 @@
         </w:rPr>
         <w:t>?</w:t>
       </w:r>
+      <w:r>
+        <w:rPr>
+          <w:b/>
+          <w:bCs/>
+        </w:rPr>
+        <w:tab/>
+      </w:r>
+    </w:p>
+    <w:p>
+      <w:pPr>
+        <w:ind w:left="1440"/>
+      </w:pPr>
+      <w:proofErr w:type="spellStart"/>
+      <w:r>
+        <w:t>r</w:t>
+      </w:r>
+      <w:r>
+        <w:t>edes@</w:t>
+      </w:r>
+      <w:proofErr w:type="gramStart"/>
+      <w:r>
+        <w:t>debian</w:t>
+      </w:r>
+      <w:proofErr w:type="spellEnd"/>
+      <w:r>
+        <w:t>:~</w:t>
+      </w:r>
+      <w:proofErr w:type="gramEnd"/>
+      <w:r>
+        <w:t>$ telnet www.redes.unlp.edu.ar 80</w:t>
+      </w:r>
+    </w:p>
+    <w:p>
+      <w:pPr>
+        <w:ind w:left="1440"/>
+      </w:pPr>
+      <w:r>
+        <w:t>Trying 172.28.0.50...</w:t>
+      </w:r>
+    </w:p>
+    <w:p>
+      <w:pPr>
+        <w:ind w:left="1440"/>
+      </w:pPr>
+      <w:r>
+        <w:t>Connected to www.redes.unlp.edu.ar.</w:t>
+      </w:r>
+    </w:p>
+    <w:p>
+      <w:pPr>
+        <w:ind w:left="1440"/>
+      </w:pPr>
+      <w:r>
+        <w:t>Escape character is '^]'.</w:t>
+      </w:r>
+    </w:p>
+    <w:p>
+      <w:pPr>
+        <w:ind w:left="1440"/>
+      </w:pPr>
+      <w:r>
+        <w:t>ET /http/HTTP-1.1/ HTTP/1.0</w:t>
+      </w:r>
+    </w:p>
+    <w:p>
+      <w:pPr>
+        <w:ind w:left="1440"/>
+      </w:pPr>
+      <w:r>
+        <w:t>User-Agent: curl/7.38.0</w:t>
+      </w:r>
+    </w:p>
+    <w:p>
+      <w:pPr>
+        <w:ind w:left="1440"/>
+      </w:pPr>
+      <w:r>
+        <w:t>Host: www.redes.unlp.edu.ar</w:t>
+      </w:r>
+    </w:p>
+    <w:p>
+      <w:pPr>
+        <w:ind w:left="1440"/>
+      </w:pPr>
+      <w:r>
+        <w:t>Accept: */*</w:t>
+      </w:r>
+    </w:p>
+    <w:p>
+      <w:pPr>
+        <w:ind w:left="1440"/>
+      </w:pPr>
+    </w:p>
+    <w:p>
+      <w:pPr>
+        <w:ind w:left="1440"/>
+      </w:pPr>
+      <w:r>
+        <w:t>HTTP/1.1 501 Not Implemented</w:t>
+      </w:r>
+    </w:p>
+    <w:p>
+      <w:pPr>
+        <w:ind w:left="1440"/>
+      </w:pPr>
+      <w:r>
+        <w:t>Date: Thu, 03 Apr 2025 12:48:05 GMT</w:t>
+      </w:r>
+    </w:p>
+    <w:p>
+      <w:pPr>
+        <w:ind w:left="1440"/>
+      </w:pPr>
+      <w:r>
+        <w:t>Server: Apache/2.4.56 (Unix)</w:t>
+      </w:r>
+    </w:p>
+    <w:p>
+      <w:pPr>
+        <w:ind w:left="1440"/>
+      </w:pPr>
+      <w:r>
+        <w:t xml:space="preserve">Allow: </w:t>
+      </w:r>
+      <w:proofErr w:type="gramStart"/>
+      <w:r>
+        <w:t>GET,POST</w:t>
+      </w:r>
+      <w:proofErr w:type="gramEnd"/>
+      <w:r>
+        <w:t>,</w:t>
+      </w:r>
+      <w:proofErr w:type="gramStart"/>
+      <w:r>
+        <w:t>OPTIONS,HEAD</w:t>
+      </w:r>
+      <w:proofErr w:type="gramEnd"/>
+      <w:r>
+        <w:t>,TRACE</w:t>
+      </w:r>
+    </w:p>
+    <w:p>
+      <w:pPr>
+        <w:ind w:left="1440"/>
+      </w:pPr>
+      <w:r>
+        <w:t>Content-Length: 286</w:t>
+      </w:r>
+    </w:p>
+    <w:p>
+      <w:pPr>
+        <w:ind w:left="1440"/>
+      </w:pPr>
+      <w:r>
+        <w:t>Connection: close</w:t>
+      </w:r>
+    </w:p>
+    <w:p>
+      <w:pPr>
+        <w:ind w:left="1440"/>
+      </w:pPr>
+      <w:r>
+        <w:t>Content-Type: text/html; charset=iso-8859-1</w:t>
+      </w:r>
+    </w:p>
+    <w:p>
+      <w:pPr>
+        <w:ind w:left="1440"/>
+      </w:pPr>
+    </w:p>
+    <w:p>
+      <w:pPr>
+        <w:ind w:left="1440"/>
+      </w:pPr>
+      <w:r>
+        <w:lastRenderedPageBreak/>
+        <w:t>&lt;!DOCTYPE HTML PUBLIC "-//IETF//DTD HTML 2.0//EN"&gt;</w:t>
+      </w:r>
+    </w:p>
+    <w:p>
+      <w:pPr>
+        <w:ind w:left="1440"/>
+      </w:pPr>
+      <w:r>
+        <w:t>&lt;html&gt;&lt;head&gt;</w:t>
+      </w:r>
+    </w:p>
+    <w:p>
+      <w:pPr>
+        <w:ind w:left="1440"/>
+      </w:pPr>
+      <w:r>
+        <w:t>&lt;title&gt;501 Not Implemented&lt;/title&gt;</w:t>
+      </w:r>
+    </w:p>
+    <w:p>
+      <w:pPr>
+        <w:ind w:left="1440"/>
+      </w:pPr>
+      <w:r>
+        <w:t>&lt;/head&gt;&lt;body&gt;</w:t>
+      </w:r>
+    </w:p>
+    <w:p>
+      <w:pPr>
+        <w:ind w:left="1440"/>
+      </w:pPr>
+      <w:r>
+        <w:t>&lt;h1&gt;Not Implemented&lt;/h1&gt;</w:t>
+      </w:r>
+    </w:p>
+    <w:p>
+      <w:pPr>
+        <w:ind w:left="1440"/>
+      </w:pPr>
+      <w:r>
+        <w:t xml:space="preserve">&lt;p&gt;ET not supported for current </w:t>
+      </w:r>
+      <w:proofErr w:type="gramStart"/>
+      <w:r>
+        <w:t>URL.&lt;</w:t>
+      </w:r>
+      <w:proofErr w:type="spellStart"/>
+      <w:proofErr w:type="gramEnd"/>
+      <w:r>
+        <w:t>br</w:t>
+      </w:r>
+      <w:proofErr w:type="spellEnd"/>
+      <w:r>
+        <w:t xml:space="preserve"> /&gt;</w:t>
+      </w:r>
+    </w:p>
+    <w:p>
+      <w:pPr>
+        <w:ind w:left="1440"/>
+      </w:pPr>
+      <w:r>
+        <w:t>&lt;/p&gt;</w:t>
+      </w:r>
+    </w:p>
+    <w:p>
+      <w:pPr>
+        <w:ind w:left="1440"/>
+      </w:pPr>
+      <w:r>
+        <w:t>&lt;</w:t>
+      </w:r>
+      <w:proofErr w:type="spellStart"/>
+      <w:r>
+        <w:t>hr</w:t>
+      </w:r>
+      <w:proofErr w:type="spellEnd"/>
+      <w:r>
+        <w:t>&gt;</w:t>
+      </w:r>
+    </w:p>
+    <w:p>
+      <w:pPr>
+        <w:ind w:left="1440"/>
+      </w:pPr>
+      <w:r>
+        <w:t>&lt;address&gt;Apache/2.4.56 (Unix) Server at www.redes.unlp.edu.ar Port 80&lt;/address&gt;</w:t>
+      </w:r>
+    </w:p>
+    <w:p>
+      <w:pPr>
+        <w:ind w:left="1440"/>
+      </w:pPr>
+      <w:r>
+        <w:t>&lt;/body&gt;&lt;/html&gt;</w:t>
+      </w:r>
+    </w:p>
+    <w:p>
+      <w:pPr>
+        <w:ind w:left="1440"/>
+      </w:pPr>
+      <w:r>
+        <w:t xml:space="preserve">Connection </w:t>
+      </w:r>
+      <w:proofErr w:type="gramStart"/>
+      <w:r>
+        <w:t>closed</w:t>
+      </w:r>
+      <w:proofErr w:type="gramEnd"/>
+      <w:r>
+        <w:t xml:space="preserve"> by </w:t>
+      </w:r>
+      <w:proofErr w:type="gramStart"/>
+      <w:r>
+        <w:t>foreign</w:t>
+      </w:r>
+      <w:proofErr w:type="gramEnd"/>
+      <w:r>
+        <w:t xml:space="preserve"> host.</w:t>
+      </w:r>
     </w:p>
     <w:p>
       <w:pPr>
@@ -4054,6 +4846,1058 @@
     <w:p>
       <w:pPr>
         <w:numPr>
+          <w:ilvl w:val="1"/>
+          <w:numId w:val="28"/>
+        </w:numPr>
+        <w:rPr>
+          <w:lang w:val="es-AR"/>
+        </w:rPr>
+      </w:pPr>
+      <w:r>
+        <w:rPr>
+          <w:lang w:val="es-AR"/>
+        </w:rPr>
+        <w:t>Luego de pegar el c</w:t>
+      </w:r>
+      <w:r>
+        <w:rPr>
+          <w:lang w:val="es-AR"/>
+        </w:rPr>
+        <w:t xml:space="preserve">ontenido aparece una respuesta de servidor con </w:t>
+      </w:r>
+      <w:proofErr w:type="spellStart"/>
+      <w:r>
+        <w:rPr>
+          <w:lang w:val="es-AR"/>
+        </w:rPr>
+        <w:t>header</w:t>
+      </w:r>
+      <w:proofErr w:type="spellEnd"/>
+      <w:r>
+        <w:rPr>
+          <w:lang w:val="es-AR"/>
+        </w:rPr>
+        <w:t xml:space="preserve"> y </w:t>
+      </w:r>
+      <w:proofErr w:type="spellStart"/>
+      <w:r>
+        <w:rPr>
+          <w:lang w:val="es-AR"/>
+        </w:rPr>
+        <w:t>html</w:t>
+      </w:r>
+      <w:proofErr w:type="spellEnd"/>
+      <w:r>
+        <w:rPr>
+          <w:lang w:val="es-AR"/>
+        </w:rPr>
+        <w:t>:</w:t>
+      </w:r>
+    </w:p>
+    <w:p>
+      <w:pPr>
+        <w:ind w:left="1440"/>
+      </w:pPr>
+      <w:proofErr w:type="spellStart"/>
+      <w:r>
+        <w:t>redes@</w:t>
+      </w:r>
+      <w:proofErr w:type="gramStart"/>
+      <w:r>
+        <w:t>debian</w:t>
+      </w:r>
+      <w:proofErr w:type="spellEnd"/>
+      <w:r>
+        <w:t>:~</w:t>
+      </w:r>
+      <w:proofErr w:type="gramEnd"/>
+      <w:r>
+        <w:t>$ telnet www.redes.unlp.edu.ar 80</w:t>
+      </w:r>
+    </w:p>
+    <w:p>
+      <w:pPr>
+        <w:ind w:left="1440"/>
+      </w:pPr>
+      <w:r>
+        <w:t>Trying 172.28.0.50...</w:t>
+      </w:r>
+    </w:p>
+    <w:p>
+      <w:pPr>
+        <w:ind w:left="1440"/>
+      </w:pPr>
+      <w:r>
+        <w:t>Connected to www.redes.unlp.edu.ar.</w:t>
+      </w:r>
+    </w:p>
+    <w:p>
+      <w:pPr>
+        <w:ind w:left="1440"/>
+      </w:pPr>
+      <w:r>
+        <w:t>Escape character is '^]'.</w:t>
+      </w:r>
+    </w:p>
+    <w:p>
+      <w:pPr>
+        <w:ind w:left="1440"/>
+      </w:pPr>
+      <w:r>
+        <w:t>GET /http/HTTP-1.1/ HTTP/1.0</w:t>
+      </w:r>
+    </w:p>
+    <w:p>
+      <w:pPr>
+        <w:ind w:left="1440"/>
+      </w:pPr>
+      <w:r>
+        <w:t>User-Agent: curl/7.38.0</w:t>
+      </w:r>
+    </w:p>
+    <w:p>
+      <w:pPr>
+        <w:ind w:left="1440"/>
+      </w:pPr>
+      <w:r>
+        <w:t>Host: www.redes.unlp.edu.ar</w:t>
+      </w:r>
+    </w:p>
+    <w:p>
+      <w:pPr>
+        <w:ind w:left="1440"/>
+      </w:pPr>
+      <w:r>
+        <w:t>Accept: */*</w:t>
+      </w:r>
+    </w:p>
+    <w:p>
+      <w:pPr>
+        <w:ind w:left="1440"/>
+      </w:pPr>
+    </w:p>
+    <w:p>
+      <w:pPr>
+        <w:ind w:left="1440"/>
+      </w:pPr>
+      <w:r>
+        <w:t>HTTP/1.1 200 OK</w:t>
+      </w:r>
+    </w:p>
+    <w:p>
+      <w:pPr>
+        <w:ind w:left="1440"/>
+      </w:pPr>
+      <w:r>
+        <w:lastRenderedPageBreak/>
+        <w:t>Date: Thu, 03 Apr 2025 12:34:58 GMT</w:t>
+      </w:r>
+    </w:p>
+    <w:p>
+      <w:pPr>
+        <w:ind w:left="1440"/>
+      </w:pPr>
+      <w:r>
+        <w:t>Server: Apache/2.4.56 (Unix)</w:t>
+      </w:r>
+    </w:p>
+    <w:p>
+      <w:pPr>
+        <w:ind w:left="1440"/>
+      </w:pPr>
+      <w:r>
+        <w:t>Last-Modified: Sun, 19 Mar 2023 19:04:46 GMT</w:t>
+      </w:r>
+    </w:p>
+    <w:p>
+      <w:pPr>
+        <w:ind w:left="1440"/>
+      </w:pPr>
+      <w:r>
+        <w:t>ETag: "760-5f7457bd64f80"</w:t>
+      </w:r>
+    </w:p>
+    <w:p>
+      <w:pPr>
+        <w:ind w:left="1440"/>
+      </w:pPr>
+      <w:r>
+        <w:t>Accept-Ranges: bytes</w:t>
+      </w:r>
+    </w:p>
+    <w:p>
+      <w:pPr>
+        <w:ind w:left="1440"/>
+      </w:pPr>
+      <w:r>
+        <w:t>Content-Length: 1888</w:t>
+      </w:r>
+    </w:p>
+    <w:p>
+      <w:pPr>
+        <w:ind w:left="1440"/>
+      </w:pPr>
+      <w:r>
+        <w:t>Connection: close</w:t>
+      </w:r>
+    </w:p>
+    <w:p>
+      <w:pPr>
+        <w:ind w:left="1440"/>
+      </w:pPr>
+      <w:r>
+        <w:t>Content-Type: text/html</w:t>
+      </w:r>
+    </w:p>
+    <w:p>
+      <w:pPr>
+        <w:ind w:left="1440"/>
+      </w:pPr>
+    </w:p>
+    <w:p>
+      <w:pPr>
+        <w:ind w:left="1440"/>
+      </w:pPr>
+      <w:r>
+        <w:t>&lt;!DOCTYPE html&gt;</w:t>
+      </w:r>
+    </w:p>
+    <w:p>
+      <w:pPr>
+        <w:ind w:left="1440"/>
+      </w:pPr>
+      <w:r>
+        <w:t>&lt;html lang="</w:t>
+      </w:r>
+      <w:proofErr w:type="spellStart"/>
+      <w:r>
+        <w:t>en</w:t>
+      </w:r>
+      <w:proofErr w:type="spellEnd"/>
+      <w:r>
+        <w:t>"&gt;</w:t>
+      </w:r>
+    </w:p>
+    <w:p>
+      <w:pPr>
+        <w:ind w:left="1440"/>
+      </w:pPr>
+      <w:r>
+        <w:t xml:space="preserve">  &lt;head&gt;</w:t>
+      </w:r>
+    </w:p>
+    <w:p>
+      <w:pPr>
+        <w:ind w:left="1440"/>
+      </w:pPr>
+      <w:r>
+        <w:t xml:space="preserve">    &lt;meta charset="utf-8"&gt;</w:t>
+      </w:r>
+    </w:p>
+    <w:p>
+      <w:pPr>
+        <w:ind w:left="1440"/>
+      </w:pPr>
+      <w:r>
+        <w:t xml:space="preserve">    &lt;title&gt;</w:t>
+      </w:r>
+      <w:proofErr w:type="spellStart"/>
+      <w:r>
+        <w:t>Protocolo</w:t>
+      </w:r>
+      <w:proofErr w:type="spellEnd"/>
+      <w:r>
+        <w:t xml:space="preserve"> HTTP: </w:t>
+      </w:r>
+      <w:proofErr w:type="spellStart"/>
+      <w:r>
+        <w:t>versiones</w:t>
+      </w:r>
+      <w:proofErr w:type="spellEnd"/>
+      <w:r>
+        <w:t>&lt;/title&gt;</w:t>
+      </w:r>
+    </w:p>
+    <w:p>
+      <w:pPr>
+        <w:ind w:left="1440"/>
+      </w:pPr>
+      <w:r>
+        <w:t xml:space="preserve">    &lt;meta name="viewport" content="width=device-width, initial-scale=1.0"&gt;</w:t>
+      </w:r>
+    </w:p>
+    <w:p>
+      <w:pPr>
+        <w:ind w:left="1440"/>
+      </w:pPr>
+      <w:r>
+        <w:t xml:space="preserve">    &lt;meta name="description" content=""&gt;</w:t>
+      </w:r>
+    </w:p>
+    <w:p>
+      <w:pPr>
+        <w:ind w:left="1440"/>
+      </w:pPr>
+      <w:r>
+        <w:t xml:space="preserve">    &lt;meta name="author" content=""&gt;</w:t>
+      </w:r>
+    </w:p>
+    <w:p>
+      <w:pPr>
+        <w:ind w:left="1440"/>
+      </w:pPr>
+      <w:r>
+        <w:t xml:space="preserve">    </w:t>
+      </w:r>
+      <w:proofErr w:type="gramStart"/>
+      <w:r>
+        <w:t>&lt;!--</w:t>
+      </w:r>
+      <w:proofErr w:type="gramEnd"/>
+      <w:r>
+        <w:t xml:space="preserve"> Le styles --&gt;</w:t>
+      </w:r>
+    </w:p>
+    <w:p>
+      <w:pPr>
+        <w:ind w:left="1440"/>
+      </w:pPr>
+      <w:r>
+        <w:t xml:space="preserve">    &lt;link </w:t>
+      </w:r>
+      <w:proofErr w:type="spellStart"/>
+      <w:r>
+        <w:t>href</w:t>
+      </w:r>
+      <w:proofErr w:type="spellEnd"/>
+      <w:r>
+        <w:t>="../../bootstrap/</w:t>
+      </w:r>
+      <w:proofErr w:type="spellStart"/>
+      <w:r>
+        <w:t>css</w:t>
+      </w:r>
+      <w:proofErr w:type="spellEnd"/>
+      <w:r>
+        <w:t xml:space="preserve">/bootstrap.css" </w:t>
+      </w:r>
+      <w:proofErr w:type="spellStart"/>
+      <w:r>
+        <w:t>rel</w:t>
+      </w:r>
+      <w:proofErr w:type="spellEnd"/>
+      <w:r>
+        <w:t>="stylesheet"&gt;</w:t>
+      </w:r>
+    </w:p>
+    <w:p>
+      <w:pPr>
+        <w:ind w:left="1440"/>
+      </w:pPr>
+      <w:r>
+        <w:t xml:space="preserve">    &lt;link </w:t>
+      </w:r>
+      <w:proofErr w:type="spellStart"/>
+      <w:r>
+        <w:t>href</w:t>
+      </w:r>
+      <w:proofErr w:type="spellEnd"/>
+      <w:r>
+        <w:t>="../../</w:t>
+      </w:r>
+      <w:proofErr w:type="spellStart"/>
+      <w:r>
+        <w:t>css</w:t>
+      </w:r>
+      <w:proofErr w:type="spellEnd"/>
+      <w:r>
+        <w:t xml:space="preserve">/style.css" </w:t>
+      </w:r>
+      <w:proofErr w:type="spellStart"/>
+      <w:r>
+        <w:t>rel</w:t>
+      </w:r>
+      <w:proofErr w:type="spellEnd"/>
+      <w:r>
+        <w:t>="stylesheet"&gt;</w:t>
+      </w:r>
+    </w:p>
+    <w:p>
+      <w:pPr>
+        <w:ind w:left="1440"/>
+      </w:pPr>
+      <w:r>
+        <w:t xml:space="preserve">    &lt;link </w:t>
+      </w:r>
+      <w:proofErr w:type="spellStart"/>
+      <w:r>
+        <w:t>href</w:t>
+      </w:r>
+      <w:proofErr w:type="spellEnd"/>
+      <w:r>
+        <w:t>="../../bootstrap/</w:t>
+      </w:r>
+      <w:proofErr w:type="spellStart"/>
+      <w:r>
+        <w:t>css</w:t>
+      </w:r>
+      <w:proofErr w:type="spellEnd"/>
+      <w:r>
+        <w:t xml:space="preserve">/bootstrap-responsive.css" </w:t>
+      </w:r>
+      <w:proofErr w:type="spellStart"/>
+      <w:r>
+        <w:t>rel</w:t>
+      </w:r>
+      <w:proofErr w:type="spellEnd"/>
+      <w:r>
+        <w:t>="stylesheet"&gt;</w:t>
+      </w:r>
+    </w:p>
+    <w:p>
+      <w:pPr>
+        <w:ind w:left="1440"/>
+      </w:pPr>
+      <w:r>
+        <w:t xml:space="preserve">    </w:t>
+      </w:r>
+      <w:proofErr w:type="gramStart"/>
+      <w:r>
+        <w:t>&lt;!--</w:t>
+      </w:r>
+      <w:proofErr w:type="gramEnd"/>
+      <w:r>
+        <w:t xml:space="preserve"> HTML5 shim, for IE6-8 support of HTML5 elements --&gt;</w:t>
+      </w:r>
+    </w:p>
+    <w:p>
+      <w:pPr>
+        <w:ind w:left="1440"/>
+      </w:pPr>
+      <w:r>
+        <w:t xml:space="preserve">    </w:t>
+      </w:r>
+      <w:proofErr w:type="gramStart"/>
+      <w:r>
+        <w:t>&lt;!--</w:t>
+      </w:r>
+      <w:proofErr w:type="gramEnd"/>
+      <w:r>
+        <w:t xml:space="preserve">[if </w:t>
+      </w:r>
+      <w:proofErr w:type="spellStart"/>
+      <w:r>
+        <w:t>lt</w:t>
+      </w:r>
+      <w:proofErr w:type="spellEnd"/>
+      <w:r>
+        <w:t xml:space="preserve"> IE 9]&gt;</w:t>
+      </w:r>
+    </w:p>
+    <w:p>
+      <w:pPr>
+        <w:ind w:left="1440"/>
+      </w:pPr>
+      <w:r>
+        <w:t xml:space="preserve">      &lt;script </w:t>
+      </w:r>
+      <w:proofErr w:type="spellStart"/>
+      <w:r>
+        <w:t>src</w:t>
+      </w:r>
+      <w:proofErr w:type="spellEnd"/>
+      <w:r>
+        <w:t>="./bootstrap/</w:t>
+      </w:r>
+      <w:proofErr w:type="spellStart"/>
+      <w:r>
+        <w:t>js</w:t>
+      </w:r>
+      <w:proofErr w:type="spellEnd"/>
+      <w:r>
+        <w:t>/html5shiv.js"&gt;&lt;/script&gt;</w:t>
+      </w:r>
+    </w:p>
+    <w:p>
+      <w:pPr>
+        <w:ind w:left="1440"/>
+      </w:pPr>
+      <w:r>
+        <w:t xml:space="preserve">    </w:t>
+      </w:r>
+      <w:proofErr w:type="gramStart"/>
+      <w:r>
+        <w:t>&lt;![</w:t>
+      </w:r>
+      <w:proofErr w:type="gramEnd"/>
+      <w:r>
+        <w:t>endif]--&gt;</w:t>
+      </w:r>
+    </w:p>
+    <w:p>
+      <w:pPr>
+        <w:ind w:left="1440"/>
+      </w:pPr>
+      <w:r>
+        <w:t xml:space="preserve">  &lt;/head&gt;</w:t>
+      </w:r>
+    </w:p>
+    <w:p>
+      <w:pPr>
+        <w:ind w:left="1440"/>
+      </w:pPr>
+      <w:r>
+        <w:lastRenderedPageBreak/>
+        <w:t xml:space="preserve">  &lt;body&gt;</w:t>
+      </w:r>
+    </w:p>
+    <w:p>
+      <w:pPr>
+        <w:ind w:left="1440"/>
+      </w:pPr>
+      <w:r>
+        <w:t xml:space="preserve">    &lt;div id="wrap"&gt;</w:t>
+      </w:r>
+    </w:p>
+    <w:p>
+      <w:pPr>
+        <w:ind w:left="1440"/>
+      </w:pPr>
+      <w:r>
+        <w:t xml:space="preserve">    &lt;div class="navbar navbar-inverse navbar-fixed-top"&gt;</w:t>
+      </w:r>
+    </w:p>
+    <w:p>
+      <w:pPr>
+        <w:ind w:left="1440"/>
+      </w:pPr>
+      <w:r>
+        <w:t xml:space="preserve">      &lt;div class="navbar-inner"&gt;</w:t>
+      </w:r>
+    </w:p>
+    <w:p>
+      <w:pPr>
+        <w:ind w:left="1440"/>
+      </w:pPr>
+      <w:r>
+        <w:t xml:space="preserve">        &lt;div class="container"&gt;</w:t>
+      </w:r>
+    </w:p>
+    <w:p>
+      <w:pPr>
+        <w:ind w:left="1440"/>
+      </w:pPr>
+      <w:r>
+        <w:t xml:space="preserve">          &lt;a class="brand" </w:t>
+      </w:r>
+      <w:proofErr w:type="spellStart"/>
+      <w:r>
+        <w:t>href</w:t>
+      </w:r>
+      <w:proofErr w:type="spellEnd"/>
+      <w:r>
+        <w:t>="../../index.html"&gt;&lt;</w:t>
+      </w:r>
+      <w:proofErr w:type="spellStart"/>
+      <w:r>
+        <w:t>i</w:t>
+      </w:r>
+      <w:proofErr w:type="spellEnd"/>
+      <w:r>
+        <w:t xml:space="preserve"> class="icon-home icon-white"&gt;&lt;/</w:t>
+      </w:r>
+      <w:proofErr w:type="spellStart"/>
+      <w:r>
+        <w:t>i</w:t>
+      </w:r>
+      <w:proofErr w:type="spellEnd"/>
+      <w:r>
+        <w:t>&gt;&lt;/a&gt;</w:t>
+      </w:r>
+    </w:p>
+    <w:p>
+      <w:pPr>
+        <w:ind w:left="1440"/>
+        <w:rPr>
+          <w:lang w:val="es-AR"/>
+        </w:rPr>
+      </w:pPr>
+      <w:r>
+        <w:t xml:space="preserve">          </w:t>
+      </w:r>
+      <w:r>
+        <w:rPr>
+          <w:lang w:val="es-AR"/>
+        </w:rPr>
+        <w:t xml:space="preserve">&lt;a </w:t>
+      </w:r>
+      <w:proofErr w:type="spellStart"/>
+      <w:r>
+        <w:rPr>
+          <w:lang w:val="es-AR"/>
+        </w:rPr>
+        <w:t>class</w:t>
+      </w:r>
+      <w:proofErr w:type="spellEnd"/>
+      <w:r>
+        <w:rPr>
+          <w:lang w:val="es-AR"/>
+        </w:rPr>
+        <w:t>="</w:t>
+      </w:r>
+      <w:proofErr w:type="spellStart"/>
+      <w:r>
+        <w:rPr>
+          <w:lang w:val="es-AR"/>
+        </w:rPr>
+        <w:t>brand</w:t>
+      </w:r>
+      <w:proofErr w:type="spellEnd"/>
+      <w:r>
+        <w:rPr>
+          <w:lang w:val="es-AR"/>
+        </w:rPr>
+        <w:t xml:space="preserve">" </w:t>
+      </w:r>
+      <w:proofErr w:type="spellStart"/>
+      <w:r>
+        <w:rPr>
+          <w:lang w:val="es-AR"/>
+        </w:rPr>
+        <w:t>href</w:t>
+      </w:r>
+      <w:proofErr w:type="spellEnd"/>
+      <w:r>
+        <w:rPr>
+          <w:lang w:val="es-AR"/>
+        </w:rPr>
+        <w:t xml:space="preserve">="https://catedras.info.unlp.edu.ar" </w:t>
+      </w:r>
+      <w:proofErr w:type="gramStart"/>
+      <w:r>
+        <w:rPr>
+          <w:lang w:val="es-AR"/>
+        </w:rPr>
+        <w:t>target</w:t>
+      </w:r>
+      <w:proofErr w:type="gramEnd"/>
+      <w:r>
+        <w:rPr>
+          <w:lang w:val="es-AR"/>
+        </w:rPr>
+        <w:t>="_</w:t>
+      </w:r>
+      <w:proofErr w:type="spellStart"/>
+      <w:r>
+        <w:rPr>
+          <w:lang w:val="es-AR"/>
+        </w:rPr>
+        <w:t>blank</w:t>
+      </w:r>
+      <w:proofErr w:type="spellEnd"/>
+      <w:r>
+        <w:rPr>
+          <w:lang w:val="es-AR"/>
+        </w:rPr>
+        <w:t>"&gt;Redes y Comunicaciones&lt;/a&gt;</w:t>
+      </w:r>
+    </w:p>
+    <w:p>
+      <w:pPr>
+        <w:ind w:left="1440"/>
+      </w:pPr>
+      <w:r>
+        <w:rPr>
+          <w:lang w:val="es-AR"/>
+        </w:rPr>
+        <w:t xml:space="preserve">          </w:t>
+      </w:r>
+      <w:r>
+        <w:t xml:space="preserve">&lt;a class="brand" </w:t>
+      </w:r>
+      <w:proofErr w:type="spellStart"/>
+      <w:r>
+        <w:t>href</w:t>
+      </w:r>
+      <w:proofErr w:type="spellEnd"/>
+      <w:r>
+        <w:t>="http://www.info.unlp.edu.ar" target="_blank"&gt;</w:t>
+      </w:r>
+      <w:proofErr w:type="spellStart"/>
+      <w:r>
+        <w:t>Facultad</w:t>
+      </w:r>
+      <w:proofErr w:type="spellEnd"/>
+      <w:r>
+        <w:t xml:space="preserve"> de </w:t>
+      </w:r>
+      <w:proofErr w:type="spellStart"/>
+      <w:r>
+        <w:t>Inform&amp;</w:t>
+      </w:r>
+      <w:proofErr w:type="gramStart"/>
+      <w:r>
+        <w:t>aacute;tica</w:t>
+      </w:r>
+      <w:proofErr w:type="spellEnd"/>
+      <w:proofErr w:type="gramEnd"/>
+      <w:r>
+        <w:t>&lt;/a&gt;</w:t>
+      </w:r>
+    </w:p>
+    <w:p>
+      <w:pPr>
+        <w:ind w:left="1440"/>
+      </w:pPr>
+      <w:r>
+        <w:t xml:space="preserve">          &lt;a class="brand" </w:t>
+      </w:r>
+      <w:proofErr w:type="spellStart"/>
+      <w:r>
+        <w:t>href</w:t>
+      </w:r>
+      <w:proofErr w:type="spellEnd"/>
+      <w:r>
+        <w:t>="http://www.unlp.edu.ar" target="_blank"&gt;UNLP&lt;/a&gt;</w:t>
+      </w:r>
+    </w:p>
+    <w:p>
+      <w:pPr>
+        <w:ind w:left="1440"/>
+      </w:pPr>
+      <w:r>
+        <w:t xml:space="preserve">        &lt;/div&gt;</w:t>
+      </w:r>
+    </w:p>
+    <w:p>
+      <w:pPr>
+        <w:ind w:left="1440"/>
+      </w:pPr>
+      <w:r>
+        <w:t xml:space="preserve">      &lt;/div&gt;</w:t>
+      </w:r>
+    </w:p>
+    <w:p>
+      <w:pPr>
+        <w:ind w:left="1440"/>
+      </w:pPr>
+      <w:r>
+        <w:t xml:space="preserve">    &lt;/div&gt;</w:t>
+      </w:r>
+    </w:p>
+    <w:p>
+      <w:pPr>
+        <w:ind w:left="1440"/>
+      </w:pPr>
+      <w:r>
+        <w:t xml:space="preserve">    &lt;div class="container"&gt;</w:t>
+      </w:r>
+    </w:p>
+    <w:p>
+      <w:pPr>
+        <w:ind w:left="1440"/>
+        <w:rPr>
+          <w:lang w:val="es-AR"/>
+        </w:rPr>
+      </w:pPr>
+      <w:r>
+        <w:t xml:space="preserve">    </w:t>
+      </w:r>
+      <w:r>
+        <w:rPr>
+          <w:lang w:val="es-AR"/>
+        </w:rPr>
+        <w:t>&lt;h1&gt;Ejemplo del protocolo HTTP 1.1&lt;/h1&gt;</w:t>
+      </w:r>
+    </w:p>
+    <w:p>
+      <w:pPr>
+        <w:ind w:left="1440"/>
+        <w:rPr>
+          <w:lang w:val="es-AR"/>
+        </w:rPr>
+      </w:pPr>
+      <w:r>
+        <w:rPr>
+          <w:lang w:val="es-AR"/>
+        </w:rPr>
+        <w:t xml:space="preserve">    &lt;p&gt;</w:t>
+      </w:r>
+    </w:p>
+    <w:p>
+      <w:pPr>
+        <w:ind w:left="1440"/>
+        <w:rPr>
+          <w:lang w:val="es-AR"/>
+        </w:rPr>
+      </w:pPr>
+      <w:r>
+        <w:rPr>
+          <w:lang w:val="es-AR"/>
+        </w:rPr>
+        <w:t xml:space="preserve">        Esta </w:t>
+      </w:r>
+      <w:proofErr w:type="spellStart"/>
+      <w:r>
+        <w:rPr>
+          <w:lang w:val="es-AR"/>
+        </w:rPr>
+        <w:t>p&amp;</w:t>
+      </w:r>
+      <w:proofErr w:type="gramStart"/>
+      <w:r>
+        <w:rPr>
+          <w:lang w:val="es-AR"/>
+        </w:rPr>
+        <w:t>aacute;gina</w:t>
+      </w:r>
+      <w:proofErr w:type="spellEnd"/>
+      <w:proofErr w:type="gramEnd"/>
+      <w:r>
+        <w:rPr>
+          <w:lang w:val="es-AR"/>
+        </w:rPr>
+        <w:t xml:space="preserve"> se visualiza utilizando HTTP 1.1. Utilizando el capturador de paquetes analice cuantos flujos utiliza el navegador para visualizar la </w:t>
+      </w:r>
+      <w:proofErr w:type="spellStart"/>
+      <w:r>
+        <w:rPr>
+          <w:lang w:val="es-AR"/>
+        </w:rPr>
+        <w:t>p&amp;</w:t>
+      </w:r>
+      <w:proofErr w:type="gramStart"/>
+      <w:r>
+        <w:rPr>
+          <w:lang w:val="es-AR"/>
+        </w:rPr>
+        <w:t>aacute;gina</w:t>
+      </w:r>
+      <w:proofErr w:type="spellEnd"/>
+      <w:proofErr w:type="gramEnd"/>
+      <w:r>
+        <w:rPr>
+          <w:lang w:val="es-AR"/>
+        </w:rPr>
+        <w:t xml:space="preserve"> con sus </w:t>
+      </w:r>
+      <w:proofErr w:type="spellStart"/>
+      <w:r>
+        <w:rPr>
+          <w:lang w:val="es-AR"/>
+        </w:rPr>
+        <w:t>im&amp;</w:t>
+      </w:r>
+      <w:proofErr w:type="gramStart"/>
+      <w:r>
+        <w:rPr>
+          <w:lang w:val="es-AR"/>
+        </w:rPr>
+        <w:t>aacute;genes</w:t>
+      </w:r>
+      <w:proofErr w:type="spellEnd"/>
+      <w:proofErr w:type="gramEnd"/>
+      <w:r>
+        <w:rPr>
+          <w:lang w:val="es-AR"/>
+        </w:rPr>
+        <w:t xml:space="preserve"> en </w:t>
+      </w:r>
+      <w:proofErr w:type="spellStart"/>
+      <w:r>
+        <w:rPr>
+          <w:lang w:val="es-AR"/>
+        </w:rPr>
+        <w:t>contraposici&amp;</w:t>
+      </w:r>
+      <w:proofErr w:type="gramStart"/>
+      <w:r>
+        <w:rPr>
+          <w:lang w:val="es-AR"/>
+        </w:rPr>
+        <w:t>oacute;n</w:t>
+      </w:r>
+      <w:proofErr w:type="spellEnd"/>
+      <w:proofErr w:type="gramEnd"/>
+      <w:r>
+        <w:rPr>
+          <w:lang w:val="es-AR"/>
+        </w:rPr>
+        <w:t xml:space="preserve"> con el protocolo HTTP/1.0.</w:t>
+      </w:r>
+    </w:p>
+    <w:p>
+      <w:pPr>
+        <w:ind w:left="1440"/>
+        <w:rPr>
+          <w:lang w:val="es-AR"/>
+        </w:rPr>
+      </w:pPr>
+      <w:r>
+        <w:rPr>
+          <w:lang w:val="es-AR"/>
+        </w:rPr>
+        <w:t xml:space="preserve">    &lt;/p&gt;</w:t>
+      </w:r>
+    </w:p>
+    <w:p>
+      <w:pPr>
+        <w:ind w:left="1440"/>
+        <w:rPr>
+          <w:lang w:val="es-AR"/>
+        </w:rPr>
+      </w:pPr>
+      <w:r>
+        <w:rPr>
+          <w:lang w:val="es-AR"/>
+        </w:rPr>
+        <w:t xml:space="preserve">    &lt;/p&gt;</w:t>
+      </w:r>
+    </w:p>
+    <w:p>
+      <w:pPr>
+        <w:ind w:left="1440"/>
+        <w:rPr>
+          <w:lang w:val="es-AR"/>
+        </w:rPr>
+      </w:pPr>
+      <w:r>
+        <w:rPr>
+          <w:lang w:val="es-AR"/>
+        </w:rPr>
+        <w:t xml:space="preserve">    &lt;h2&gt;Imagen de ejemplo&lt;/h2&gt;</w:t>
+      </w:r>
+    </w:p>
+    <w:p>
+      <w:pPr>
+        <w:ind w:left="1440"/>
+      </w:pPr>
+      <w:r>
+        <w:rPr>
+          <w:lang w:val="es-AR"/>
+        </w:rPr>
+        <w:t xml:space="preserve">    </w:t>
+      </w:r>
+      <w:r>
+        <w:t>&lt;</w:t>
+      </w:r>
+      <w:proofErr w:type="spellStart"/>
+      <w:r>
+        <w:t>img</w:t>
+      </w:r>
+      <w:proofErr w:type="spellEnd"/>
+      <w:r>
+        <w:t xml:space="preserve"> </w:t>
+      </w:r>
+      <w:proofErr w:type="spellStart"/>
+      <w:r>
+        <w:t>src</w:t>
+      </w:r>
+      <w:proofErr w:type="spellEnd"/>
+      <w:r>
+        <w:t>="13532-tuxkiller03green.png" width="800px"/&gt;</w:t>
+      </w:r>
+    </w:p>
+    <w:p>
+      <w:pPr>
+        <w:ind w:left="1440"/>
+      </w:pPr>
+      <w:r>
+        <w:t xml:space="preserve">    &lt;/div&gt; </w:t>
+      </w:r>
+    </w:p>
+    <w:p>
+      <w:pPr>
+        <w:ind w:left="1440"/>
+      </w:pPr>
+      <w:r>
+        <w:lastRenderedPageBreak/>
+        <w:t xml:space="preserve">    &lt;/div&gt;</w:t>
+      </w:r>
+    </w:p>
+    <w:p>
+      <w:pPr>
+        <w:ind w:left="1440"/>
+      </w:pPr>
+      <w:r>
+        <w:t xml:space="preserve">    &lt;div id="footer"&gt;</w:t>
+      </w:r>
+    </w:p>
+    <w:p>
+      <w:pPr>
+        <w:ind w:left="1440"/>
+      </w:pPr>
+      <w:r>
+        <w:t xml:space="preserve">      &lt;div class="container"&gt;</w:t>
+      </w:r>
+    </w:p>
+    <w:p>
+      <w:pPr>
+        <w:ind w:left="1440"/>
+      </w:pPr>
+      <w:r>
+        <w:t xml:space="preserve">        &lt;p class="muted credit"&gt;Redes y Comunicaciones&lt;/p&gt;</w:t>
+      </w:r>
+    </w:p>
+    <w:p>
+      <w:pPr>
+        <w:ind w:left="1440"/>
+      </w:pPr>
+      <w:r>
+        <w:t xml:space="preserve">      &lt;/div&gt;</w:t>
+      </w:r>
+    </w:p>
+    <w:p>
+      <w:pPr>
+        <w:ind w:left="1440"/>
+      </w:pPr>
+      <w:r>
+        <w:t xml:space="preserve">    &lt;/div&gt;</w:t>
+      </w:r>
+    </w:p>
+    <w:p>
+      <w:pPr>
+        <w:ind w:left="1440"/>
+      </w:pPr>
+      <w:r>
+        <w:t xml:space="preserve">  &lt;/body&gt;</w:t>
+      </w:r>
+    </w:p>
+    <w:p>
+      <w:pPr>
+        <w:ind w:left="1440"/>
+      </w:pPr>
+      <w:r>
+        <w:t>&lt;/html&gt;</w:t>
+      </w:r>
+    </w:p>
+    <w:p>
+      <w:pPr>
+        <w:ind w:left="1440"/>
+      </w:pPr>
+      <w:r>
+        <w:t xml:space="preserve">Connection </w:t>
+      </w:r>
+      <w:proofErr w:type="gramStart"/>
+      <w:r>
+        <w:t>closed</w:t>
+      </w:r>
+      <w:proofErr w:type="gramEnd"/>
+      <w:r>
+        <w:t xml:space="preserve"> by </w:t>
+      </w:r>
+      <w:proofErr w:type="gramStart"/>
+      <w:r>
+        <w:t>foreign</w:t>
+      </w:r>
+      <w:proofErr w:type="gramEnd"/>
+      <w:r>
+        <w:t xml:space="preserve"> host.</w:t>
+      </w:r>
+    </w:p>
+    <w:p>
+      <w:pPr>
+        <w:numPr>
           <w:ilvl w:val="0"/>
           <w:numId w:val="29"/>
         </w:numPr>
@@ -4067,7 +5911,6 @@
           <w:bCs/>
           <w:lang w:val="es-ES"/>
         </w:rPr>
-        <w:lastRenderedPageBreak/>
         <w:t>En base a lo obtenido en el ejercicio anterior, responda:</w:t>
       </w:r>
     </w:p>
@@ -4366,7 +6209,23 @@
           <w:b/>
           <w:bCs/>
         </w:rPr>
-        <w:t xml:space="preserve"> algún </w:t>
+        <w:t xml:space="preserve"> </w:t>
+      </w:r>
+      <w:proofErr w:type="spellStart"/>
+      <w:r>
+        <w:rPr>
+          <w:b/>
+          <w:bCs/>
+        </w:rPr>
+        <w:t>algún</w:t>
+      </w:r>
+      <w:proofErr w:type="spellEnd"/>
+      <w:r>
+        <w:rPr>
+          <w:b/>
+          <w:bCs/>
+        </w:rPr>
+        <w:t xml:space="preserve"> </w:t>
       </w:r>
       <w:proofErr w:type="spellStart"/>
       <w:r>
@@ -4529,7 +6388,16 @@
           <w:bCs/>
           <w:lang w:val="es-ES"/>
         </w:rPr>
-        <w:t>). Si no hiciéramos esto veríamos todo el tráfico que es capaz de capturar nuestra placa de red. De los paquetes que son capturados, aquel que esté seleccionado será mostrado en forma detallada en la sección que está justo debajo. Como sólo estamos interesados en http ocultaremos toda la información que no es relevante para esta práctica (Información de trama, Ethernet, IP y TCP). Desplegar la información correspondiente al protocolo HTTP bajo la leyenda “</w:t>
+        <w:t xml:space="preserve">). Si no hiciéramos esto veríamos todo el tráfico que es capaz de capturar nuestra placa de red. De los paquetes que son capturados, aquel que esté seleccionado será mostrado en forma detallada en la sección que está justo debajo. Como sólo estamos interesados en http ocultaremos toda la información que no es relevante para esta práctica (Información de trama, Ethernet, IP y TCP). Desplegar la </w:t>
+      </w:r>
+      <w:r>
+        <w:rPr>
+          <w:b/>
+          <w:bCs/>
+          <w:lang w:val="es-ES"/>
+        </w:rPr>
+        <w:lastRenderedPageBreak/>
+        <w:t>información correspondiente al protocolo HTTP bajo la leyenda “</w:t>
       </w:r>
       <w:proofErr w:type="spellStart"/>
       <w:r>
@@ -4673,16 +6541,7 @@
           <w:bCs/>
           <w:lang w:val="es-ES"/>
         </w:rPr>
-        <w:t xml:space="preserve"> en la sección “Capa de Aplicación” llamado “Métodos HTTP”. En la página </w:t>
-      </w:r>
-      <w:r>
-        <w:rPr>
-          <w:b/>
-          <w:bCs/>
-          <w:lang w:val="es-ES"/>
-        </w:rPr>
-        <w:lastRenderedPageBreak/>
-        <w:t xml:space="preserve">mostrada se visualizan dos nuevos links llamados: Método GET y Método POST. </w:t>
+        <w:t xml:space="preserve"> en la sección “Capa de Aplicación” llamado “Métodos HTTP”. En la página mostrada se visualizan dos nuevos links llamados: Método GET y Método POST. </w:t>
       </w:r>
       <w:r>
         <w:rPr>
@@ -5097,6 +6956,7 @@
           <w:bCs/>
           <w:lang w:val="es-ES"/>
         </w:rPr>
+        <w:lastRenderedPageBreak/>
         <w:t>c. ¿Cómo quedaría en HTTP/2 el siguiente pedido realizado en HTTP/1.1 si se está usando https?</w:t>
       </w:r>
     </w:p>
@@ -5267,7 +7127,6 @@
           <w:b/>
           <w:bCs/>
         </w:rPr>
-        <w:lastRenderedPageBreak/>
         <w:t>&lt; HTTP/?? 200 OK</w:t>
       </w:r>
     </w:p>
@@ -5510,7 +7369,7 @@
         <w:ind w:left="720" w:hanging="360"/>
       </w:pPr>
     </w:lvl>
-    <w:lvl w:ilvl="1" w:tentative="1">
+    <w:lvl w:ilvl="1">
       <w:start w:val="1"/>
       <w:numFmt w:val="decimal"/>
       <w:lvlText w:val="%2."/>
@@ -5627,7 +7486,7 @@
         <w:sz w:val="20"/>
       </w:rPr>
     </w:lvl>
-    <w:lvl w:ilvl="1" w:tentative="1">
+    <w:lvl w:ilvl="1">
       <w:start w:val="1"/>
       <w:numFmt w:val="bullet"/>
       <w:lvlText w:val="o"/>
@@ -5643,7 +7502,7 @@
         <w:sz w:val="20"/>
       </w:rPr>
     </w:lvl>
-    <w:lvl w:ilvl="2" w:tentative="1">
+    <w:lvl w:ilvl="2">
       <w:start w:val="1"/>
       <w:numFmt w:val="bullet"/>
       <w:lvlText w:val=""/>
@@ -6746,7 +8605,7 @@
         <w:sz w:val="20"/>
       </w:rPr>
     </w:lvl>
-    <w:lvl w:ilvl="1" w:tentative="1">
+    <w:lvl w:ilvl="1">
       <w:start w:val="1"/>
       <w:numFmt w:val="bullet"/>
       <w:lvlText w:val="o"/>
@@ -6762,7 +8621,7 @@
         <w:sz w:val="20"/>
       </w:rPr>
     </w:lvl>
-    <w:lvl w:ilvl="2" w:tentative="1">
+    <w:lvl w:ilvl="2">
       <w:start w:val="1"/>
       <w:numFmt w:val="bullet"/>
       <w:lvlText w:val=""/>

</xml_diff>